<commit_message>
updated use cases Turn On Device.docx, Turn Off Device.docx
</commit_message>
<xml_diff>
--- a/Turn On Device.docx
+++ b/Turn On Device.docx
@@ -8,6 +8,8 @@
           <w:b/>
         </w:rPr>
       </w:pPr>
+      <w:bookmarkStart w:id="0" w:name="_GoBack"/>
+      <w:bookmarkEnd w:id="0"/>
       <w:r>
         <w:rPr>
           <w:b/>
@@ -535,7 +537,6 @@
           <w:lang w:val="da-DK"/>
         </w:rPr>
       </w:pPr>
-      <w:bookmarkStart w:id="0" w:name="_GoBack"/>
       <w:r>
         <w:rPr>
           <w:lang w:val="da-DK"/>
@@ -702,7 +703,6 @@
         </w:rPr>
         <w:t>if (false) == gå til punkt 2.</w:t>
       </w:r>
-      <w:bookmarkEnd w:id="0"/>
     </w:p>
     <w:sectPr>
       <w:pgSz w:w="11906" w:h="16838"/>

</xml_diff>